<commit_message>
Added basic front end scripts.
</commit_message>
<xml_diff>
--- a/Test results.docx
+++ b/Test results.docx
@@ -45,6 +45,7 @@
         </w:drawing>
       </w:r>
     </w:p>
+    <w:p/>
     <w:p>
       <w:r>
         <w:rPr>
@@ -133,6 +134,10 @@
       </w:r>
     </w:p>
     <w:p>
+      <w:bookmarkStart w:id="0" w:name="_GoBack"/>
+      <w:bookmarkEnd w:id="0"/>
+    </w:p>
+    <w:p>
       <w:r>
         <w:rPr>
           <w:noProof/>
@@ -174,8 +179,6 @@
           </wp:inline>
         </w:drawing>
       </w:r>
-      <w:bookmarkStart w:id="0" w:name="_GoBack"/>
-      <w:bookmarkEnd w:id="0"/>
     </w:p>
     <w:sectPr>
       <w:pgSz w:w="11906" w:h="16838"/>

</xml_diff>

<commit_message>
Added IPFS upload function and updated tests and test results for it.
</commit_message>
<xml_diff>
--- a/Test results.docx
+++ b/Test results.docx
@@ -45,7 +45,6 @@
         </w:drawing>
       </w:r>
     </w:p>
-    <w:p/>
     <w:p>
       <w:r>
         <w:rPr>
@@ -134,10 +133,6 @@
       </w:r>
     </w:p>
     <w:p>
-      <w:bookmarkStart w:id="0" w:name="_GoBack"/>
-      <w:bookmarkEnd w:id="0"/>
-    </w:p>
-    <w:p>
       <w:r>
         <w:rPr>
           <w:noProof/>
@@ -179,6 +174,52 @@
           </wp:inline>
         </w:drawing>
       </w:r>
+    </w:p>
+    <w:p>
+      <w:r>
+        <w:rPr>
+          <w:noProof/>
+          <w:lang w:eastAsia="en-GB"/>
+        </w:rPr>
+        <w:lastRenderedPageBreak/>
+        <w:drawing>
+          <wp:inline distT="0" distB="0" distL="0" distR="0" wp14:anchorId="3CF2FCE2" wp14:editId="47295A44">
+            <wp:extent cx="5760720" cy="3206115"/>
+            <wp:effectExtent l="0" t="0" r="0" b="0"/>
+            <wp:docPr id="5" name="Picture 5"/>
+            <wp:cNvGraphicFramePr>
+              <a:graphicFrameLocks xmlns:a="http://schemas.openxmlformats.org/drawingml/2006/main" noChangeAspect="1"/>
+            </wp:cNvGraphicFramePr>
+            <a:graphic xmlns:a="http://schemas.openxmlformats.org/drawingml/2006/main">
+              <a:graphicData uri="http://schemas.openxmlformats.org/drawingml/2006/picture">
+                <pic:pic xmlns:pic="http://schemas.openxmlformats.org/drawingml/2006/picture">
+                  <pic:nvPicPr>
+                    <pic:cNvPr id="1" name=""/>
+                    <pic:cNvPicPr/>
+                  </pic:nvPicPr>
+                  <pic:blipFill>
+                    <a:blip r:embed="rId8"/>
+                    <a:stretch>
+                      <a:fillRect/>
+                    </a:stretch>
+                  </pic:blipFill>
+                  <pic:spPr>
+                    <a:xfrm>
+                      <a:off x="0" y="0"/>
+                      <a:ext cx="5760720" cy="3206115"/>
+                    </a:xfrm>
+                    <a:prstGeom prst="rect">
+                      <a:avLst/>
+                    </a:prstGeom>
+                  </pic:spPr>
+                </pic:pic>
+              </a:graphicData>
+            </a:graphic>
+          </wp:inline>
+        </w:drawing>
+      </w:r>
+      <w:bookmarkStart w:id="0" w:name="_GoBack"/>
+      <w:bookmarkEnd w:id="0"/>
     </w:p>
     <w:sectPr>
       <w:pgSz w:w="11906" w:h="16838"/>

</xml_diff>